<commit_message>
updated the website on September 14th 2020
</commit_message>
<xml_diff>
--- a/confrenceEtAl_files/confrenceEtAl.docx
+++ b/confrenceEtAl_files/confrenceEtAl.docx
@@ -3,11 +3,1003 @@
 <w:document xmlns:wpc="http://schemas.microsoft.com/office/word/2010/wordprocessingCanvas" xmlns:cx="http://schemas.microsoft.com/office/drawing/2014/chartex" xmlns:cx1="http://schemas.microsoft.com/office/drawing/2015/9/8/chartex" xmlns:cx2="http://schemas.microsoft.com/office/drawing/2015/10/21/chartex" xmlns:cx3="http://schemas.microsoft.com/office/drawing/2016/5/9/chartex" xmlns:cx4="http://schemas.microsoft.com/office/drawing/2016/5/10/chartex" xmlns:cx5="http://schemas.microsoft.com/office/drawing/2016/5/11/chartex" xmlns:cx6="http://schemas.microsoft.com/office/drawing/2016/5/12/chartex" xmlns:cx7="http://schemas.microsoft.com/office/drawing/2016/5/13/chartex" xmlns:cx8="http://schemas.microsoft.com/office/drawing/2016/5/14/chartex" xmlns:mc="http://schemas.openxmlformats.org/markup-compatibility/2006" xmlns:aink="http://schemas.microsoft.com/office/drawing/2016/ink" xmlns:am3d="http://schemas.microsoft.com/office/drawing/2017/model3d" xmlns:o="urn:schemas-microsoft-com:office:office" xmlns:r="http://schemas.openxmlformats.org/officeDocument/2006/relationships" xmlns:m="http://schemas.openxmlformats.org/officeDocument/2006/math" xmlns:v="urn:schemas-microsoft-com:vml" xmlns:wp14="http://schemas.microsoft.com/office/word/2010/wordprocessingDrawing" xmlns:wp="http://schemas.openxmlformats.org/drawingml/2006/wordprocessingDrawing" xmlns:w10="urn:schemas-microsoft-com:office:word" xmlns:w="http://schemas.openxmlformats.org/wordprocessingml/2006/main" xmlns:w14="http://schemas.microsoft.com/office/word/2010/wordml" xmlns:w15="http://schemas.microsoft.com/office/word/2012/wordml" xmlns:w16cid="http://schemas.microsoft.com/office/word/2016/wordml/cid" xmlns:w16se="http://schemas.microsoft.com/office/word/2015/wordml/symex" xmlns:wpg="http://schemas.microsoft.com/office/word/2010/wordprocessingGroup" xmlns:wpi="http://schemas.microsoft.com/office/word/2010/wordprocessingInk" xmlns:wne="http://schemas.microsoft.com/office/word/2006/wordml" xmlns:wps="http://schemas.microsoft.com/office/word/2010/wordprocessingShape" mc:Ignorable="w14 w15 w16se w16cid wp14">
   <w:body>
     <w:p>
-      <w:r>
-        <w:t>Coming soon</w:t>
+      <w:pPr>
+        <w:pStyle w:val="ListParagraph"/>
+        <w:rPr>
+          <w:b/>
+          <w:bCs/>
+          <w:sz w:val="32"/>
+          <w:szCs w:val="32"/>
+        </w:rPr>
+      </w:pPr>
+      <w:r>
+        <w:rPr>
+          <w:b/>
+          <w:bCs/>
+          <w:sz w:val="32"/>
+          <w:szCs w:val="32"/>
+        </w:rPr>
+        <w:t xml:space="preserve">Conferences </w:t>
+      </w:r>
+    </w:p>
+    <w:p>
+      <w:pPr>
+        <w:pStyle w:val="ListParagraph"/>
+      </w:pPr>
+    </w:p>
+    <w:p>
+      <w:pPr>
+        <w:pStyle w:val="ListParagraph"/>
+      </w:pPr>
+      <w:r>
+        <w:rPr>
+          <w:noProof/>
+        </w:rPr>
+        <w:drawing>
+          <wp:inline distT="0" distB="0" distL="0" distR="0" wp14:anchorId="37C54CD5" wp14:editId="7C62F060">
+            <wp:extent cx="2056078" cy="3020390"/>
+            <wp:effectExtent l="0" t="0" r="1905" b="8890"/>
+            <wp:docPr id="1" name="Picture 1" descr="A group of people posing for the camera&#10;&#10;Description automatically generated"/>
+            <wp:cNvGraphicFramePr>
+              <a:graphicFrameLocks xmlns:a="http://schemas.openxmlformats.org/drawingml/2006/main" noChangeAspect="1"/>
+            </wp:cNvGraphicFramePr>
+            <a:graphic xmlns:a="http://schemas.openxmlformats.org/drawingml/2006/main">
+              <a:graphicData uri="http://schemas.openxmlformats.org/drawingml/2006/picture">
+                <pic:pic xmlns:pic="http://schemas.openxmlformats.org/drawingml/2006/picture">
+                  <pic:nvPicPr>
+                    <pic:cNvPr id="1" name="TedX.jpg"/>
+                    <pic:cNvPicPr/>
+                  </pic:nvPicPr>
+                  <pic:blipFill>
+                    <a:blip r:embed="rId5" cstate="print">
+                      <a:extLst>
+                        <a:ext uri="{28A0092B-C50C-407E-A947-70E740481C1C}">
+                          <a14:useLocalDpi xmlns:a14="http://schemas.microsoft.com/office/drawing/2010/main" val="0"/>
+                        </a:ext>
+                      </a:extLst>
+                    </a:blip>
+                    <a:stretch>
+                      <a:fillRect/>
+                    </a:stretch>
+                  </pic:blipFill>
+                  <pic:spPr>
+                    <a:xfrm>
+                      <a:off x="0" y="0"/>
+                      <a:ext cx="2115489" cy="3107665"/>
+                    </a:xfrm>
+                    <a:prstGeom prst="rect">
+                      <a:avLst/>
+                    </a:prstGeom>
+                  </pic:spPr>
+                </pic:pic>
+              </a:graphicData>
+            </a:graphic>
+          </wp:inline>
+        </w:drawing>
+      </w:r>
+    </w:p>
+    <w:p>
+      <w:pPr>
+        <w:pStyle w:val="ListParagraph"/>
+      </w:pPr>
+      <w:proofErr w:type="spellStart"/>
+      <w:r>
+        <w:t>TedX</w:t>
+      </w:r>
+      <w:proofErr w:type="spellEnd"/>
+      <w:r>
+        <w:t xml:space="preserve"> Fargo</w:t>
+      </w:r>
+      <w:r>
+        <w:t xml:space="preserve"> 2014</w:t>
+      </w:r>
+    </w:p>
+    <w:p>
+      <w:pPr>
+        <w:pStyle w:val="ListParagraph"/>
+      </w:pPr>
+    </w:p>
+    <w:p>
+      <w:pPr>
+        <w:pStyle w:val="ListParagraph"/>
+      </w:pPr>
+      <w:r>
+        <w:rPr>
+          <w:noProof/>
+        </w:rPr>
+        <w:drawing>
+          <wp:inline distT="0" distB="0" distL="0" distR="0" wp14:anchorId="25A87819" wp14:editId="48931DC4">
+            <wp:extent cx="2198544" cy="3897829"/>
+            <wp:effectExtent l="0" t="0" r="0" b="7620"/>
+            <wp:docPr id="7" name="Picture 7"/>
+            <wp:cNvGraphicFramePr>
+              <a:graphicFrameLocks xmlns:a="http://schemas.openxmlformats.org/drawingml/2006/main" noChangeAspect="1"/>
+            </wp:cNvGraphicFramePr>
+            <a:graphic xmlns:a="http://schemas.openxmlformats.org/drawingml/2006/main">
+              <a:graphicData uri="http://schemas.openxmlformats.org/drawingml/2006/picture">
+                <pic:pic xmlns:pic="http://schemas.openxmlformats.org/drawingml/2006/picture">
+                  <pic:nvPicPr>
+                    <pic:cNvPr id="0" name="Picture 7"/>
+                    <pic:cNvPicPr>
+                      <a:picLocks noChangeAspect="1" noChangeArrowheads="1"/>
+                    </pic:cNvPicPr>
+                  </pic:nvPicPr>
+                  <pic:blipFill>
+                    <a:blip r:embed="rId6" cstate="print">
+                      <a:extLst>
+                        <a:ext uri="{28A0092B-C50C-407E-A947-70E740481C1C}">
+                          <a14:useLocalDpi xmlns:a14="http://schemas.microsoft.com/office/drawing/2010/main" val="0"/>
+                        </a:ext>
+                      </a:extLst>
+                    </a:blip>
+                    <a:srcRect/>
+                    <a:stretch>
+                      <a:fillRect/>
+                    </a:stretch>
+                  </pic:blipFill>
+                  <pic:spPr bwMode="auto">
+                    <a:xfrm>
+                      <a:off x="0" y="0"/>
+                      <a:ext cx="2208613" cy="3915680"/>
+                    </a:xfrm>
+                    <a:prstGeom prst="rect">
+                      <a:avLst/>
+                    </a:prstGeom>
+                    <a:noFill/>
+                    <a:ln>
+                      <a:noFill/>
+                    </a:ln>
+                  </pic:spPr>
+                </pic:pic>
+              </a:graphicData>
+            </a:graphic>
+          </wp:inline>
+        </w:drawing>
+      </w:r>
+    </w:p>
+    <w:p>
+      <w:pPr>
+        <w:pStyle w:val="ListParagraph"/>
+      </w:pPr>
+      <w:r>
+        <w:t>Student Academic Conference MSUM</w:t>
+      </w:r>
+      <w:r>
+        <w:t xml:space="preserve"> 2016</w:t>
+      </w:r>
+    </w:p>
+    <w:p>
+      <w:pPr>
+        <w:pStyle w:val="ListParagraph"/>
+      </w:pPr>
+    </w:p>
+    <w:p>
+      <w:pPr>
+        <w:pStyle w:val="ListParagraph"/>
+      </w:pPr>
+      <w:r>
+        <w:rPr>
+          <w:noProof/>
+        </w:rPr>
+        <w:drawing>
+          <wp:inline distT="0" distB="0" distL="0" distR="0" wp14:anchorId="7BFC3E82" wp14:editId="5C9FEF89">
+            <wp:extent cx="3051750" cy="2034500"/>
+            <wp:effectExtent l="0" t="0" r="0" b="4445"/>
+            <wp:docPr id="2" name="Picture 2" descr="A group of people standing in front of a crowd posing for the camera&#10;&#10;Description automatically generated"/>
+            <wp:cNvGraphicFramePr>
+              <a:graphicFrameLocks xmlns:a="http://schemas.openxmlformats.org/drawingml/2006/main" noChangeAspect="1"/>
+            </wp:cNvGraphicFramePr>
+            <a:graphic xmlns:a="http://schemas.openxmlformats.org/drawingml/2006/main">
+              <a:graphicData uri="http://schemas.openxmlformats.org/drawingml/2006/picture">
+                <pic:pic xmlns:pic="http://schemas.openxmlformats.org/drawingml/2006/picture">
+                  <pic:nvPicPr>
+                    <pic:cNvPr id="2" name="NEW.jpg"/>
+                    <pic:cNvPicPr/>
+                  </pic:nvPicPr>
+                  <pic:blipFill>
+                    <a:blip r:embed="rId7" cstate="print">
+                      <a:extLst>
+                        <a:ext uri="{28A0092B-C50C-407E-A947-70E740481C1C}">
+                          <a14:useLocalDpi xmlns:a14="http://schemas.microsoft.com/office/drawing/2010/main" val="0"/>
+                        </a:ext>
+                      </a:extLst>
+                    </a:blip>
+                    <a:stretch>
+                      <a:fillRect/>
+                    </a:stretch>
+                  </pic:blipFill>
+                  <pic:spPr>
+                    <a:xfrm>
+                      <a:off x="0" y="0"/>
+                      <a:ext cx="3069887" cy="2046592"/>
+                    </a:xfrm>
+                    <a:prstGeom prst="rect">
+                      <a:avLst/>
+                    </a:prstGeom>
+                  </pic:spPr>
+                </pic:pic>
+              </a:graphicData>
+            </a:graphic>
+          </wp:inline>
+        </w:drawing>
+      </w:r>
+    </w:p>
+    <w:p>
+      <w:pPr>
+        <w:pStyle w:val="ListParagraph"/>
+      </w:pPr>
+      <w:r>
+        <w:t xml:space="preserve">NEW </w:t>
+      </w:r>
+      <w:r>
+        <w:t>W</w:t>
+      </w:r>
+      <w:r>
+        <w:t>omen Leadership Development Institute conference 2016</w:t>
+      </w:r>
+    </w:p>
+    <w:p>
+      <w:pPr>
+        <w:pStyle w:val="ListParagraph"/>
+      </w:pPr>
+    </w:p>
+    <w:p>
+      <w:pPr>
+        <w:pStyle w:val="ListParagraph"/>
+      </w:pPr>
+    </w:p>
+    <w:p>
+      <w:pPr>
+        <w:pStyle w:val="ListParagraph"/>
+      </w:pPr>
+    </w:p>
+    <w:p>
+      <w:pPr>
+        <w:pStyle w:val="ListParagraph"/>
+      </w:pPr>
+      <w:r>
+        <w:rPr>
+          <w:noProof/>
+        </w:rPr>
+        <w:drawing>
+          <wp:inline distT="0" distB="0" distL="0" distR="0" wp14:anchorId="240DAF3F" wp14:editId="595E4873">
+            <wp:extent cx="3158135" cy="2367926"/>
+            <wp:effectExtent l="0" t="0" r="4445" b="0"/>
+            <wp:docPr id="6" name="Picture 6"/>
+            <wp:cNvGraphicFramePr>
+              <a:graphicFrameLocks xmlns:a="http://schemas.openxmlformats.org/drawingml/2006/main" noChangeAspect="1"/>
+            </wp:cNvGraphicFramePr>
+            <a:graphic xmlns:a="http://schemas.openxmlformats.org/drawingml/2006/main">
+              <a:graphicData uri="http://schemas.openxmlformats.org/drawingml/2006/picture">
+                <pic:pic xmlns:pic="http://schemas.openxmlformats.org/drawingml/2006/picture">
+                  <pic:nvPicPr>
+                    <pic:cNvPr id="0" name="Picture 5"/>
+                    <pic:cNvPicPr>
+                      <a:picLocks noChangeAspect="1" noChangeArrowheads="1"/>
+                    </pic:cNvPicPr>
+                  </pic:nvPicPr>
+                  <pic:blipFill>
+                    <a:blip r:embed="rId8" cstate="print">
+                      <a:extLst>
+                        <a:ext uri="{28A0092B-C50C-407E-A947-70E740481C1C}">
+                          <a14:useLocalDpi xmlns:a14="http://schemas.microsoft.com/office/drawing/2010/main" val="0"/>
+                        </a:ext>
+                      </a:extLst>
+                    </a:blip>
+                    <a:srcRect/>
+                    <a:stretch>
+                      <a:fillRect/>
+                    </a:stretch>
+                  </pic:blipFill>
+                  <pic:spPr bwMode="auto">
+                    <a:xfrm>
+                      <a:off x="0" y="0"/>
+                      <a:ext cx="3174422" cy="2380138"/>
+                    </a:xfrm>
+                    <a:prstGeom prst="rect">
+                      <a:avLst/>
+                    </a:prstGeom>
+                    <a:noFill/>
+                    <a:ln>
+                      <a:noFill/>
+                    </a:ln>
+                  </pic:spPr>
+                </pic:pic>
+              </a:graphicData>
+            </a:graphic>
+          </wp:inline>
+        </w:drawing>
+      </w:r>
+    </w:p>
+    <w:p>
+      <w:pPr>
+        <w:pStyle w:val="ListParagraph"/>
+      </w:pPr>
+      <w:r>
+        <w:t>Summer Undergraduate Research Fellowship 2017</w:t>
+      </w:r>
+    </w:p>
+    <w:p>
+      <w:pPr>
+        <w:pStyle w:val="ListParagraph"/>
+      </w:pPr>
+    </w:p>
+    <w:p>
+      <w:pPr>
+        <w:pStyle w:val="ListParagraph"/>
+      </w:pPr>
+      <w:r>
+        <w:rPr>
+          <w:noProof/>
+        </w:rPr>
+        <w:drawing>
+          <wp:inline distT="0" distB="0" distL="0" distR="0" wp14:anchorId="71DE7CEC" wp14:editId="15DEBBEA">
+            <wp:extent cx="3188474" cy="2127012"/>
+            <wp:effectExtent l="0" t="0" r="0" b="6985"/>
+            <wp:docPr id="3" name="Picture 3" descr="A group of people posing for a photo&#10;&#10;Description automatically generated"/>
+            <wp:cNvGraphicFramePr>
+              <a:graphicFrameLocks xmlns:a="http://schemas.openxmlformats.org/drawingml/2006/main" noChangeAspect="1"/>
+            </wp:cNvGraphicFramePr>
+            <a:graphic xmlns:a="http://schemas.openxmlformats.org/drawingml/2006/main">
+              <a:graphicData uri="http://schemas.openxmlformats.org/drawingml/2006/picture">
+                <pic:pic xmlns:pic="http://schemas.openxmlformats.org/drawingml/2006/picture">
+                  <pic:nvPicPr>
+                    <pic:cNvPr id="3" name="NEW2.jpg"/>
+                    <pic:cNvPicPr/>
+                  </pic:nvPicPr>
+                  <pic:blipFill>
+                    <a:blip r:embed="rId9" cstate="print">
+                      <a:extLst>
+                        <a:ext uri="{28A0092B-C50C-407E-A947-70E740481C1C}">
+                          <a14:useLocalDpi xmlns:a14="http://schemas.microsoft.com/office/drawing/2010/main" val="0"/>
+                        </a:ext>
+                      </a:extLst>
+                    </a:blip>
+                    <a:stretch>
+                      <a:fillRect/>
+                    </a:stretch>
+                  </pic:blipFill>
+                  <pic:spPr>
+                    <a:xfrm>
+                      <a:off x="0" y="0"/>
+                      <a:ext cx="3203241" cy="2136863"/>
+                    </a:xfrm>
+                    <a:prstGeom prst="rect">
+                      <a:avLst/>
+                    </a:prstGeom>
+                  </pic:spPr>
+                </pic:pic>
+              </a:graphicData>
+            </a:graphic>
+          </wp:inline>
+        </w:drawing>
+      </w:r>
+    </w:p>
+    <w:p>
+      <w:pPr>
+        <w:pStyle w:val="ListParagraph"/>
+      </w:pPr>
+      <w:r>
+        <w:t xml:space="preserve">NEW </w:t>
+      </w:r>
+      <w:r>
+        <w:t>W</w:t>
+      </w:r>
+      <w:r>
+        <w:t>omen Leadership Development Institute conference 2018</w:t>
+      </w:r>
+    </w:p>
+    <w:p>
+      <w:pPr>
+        <w:pStyle w:val="ListParagraph"/>
+      </w:pPr>
+    </w:p>
+    <w:p>
+      <w:pPr>
+        <w:pStyle w:val="ListParagraph"/>
+      </w:pPr>
+    </w:p>
+    <w:p>
+      <w:pPr>
+        <w:pStyle w:val="ListParagraph"/>
+      </w:pPr>
+      <w:r>
+        <w:rPr>
+          <w:noProof/>
+        </w:rPr>
+        <w:drawing>
+          <wp:inline distT="0" distB="0" distL="0" distR="0" wp14:anchorId="73E1EF5D" wp14:editId="679F5DAF">
+            <wp:extent cx="4238937" cy="2827769"/>
+            <wp:effectExtent l="0" t="0" r="9525" b="0"/>
+            <wp:docPr id="8" name="Picture 8"/>
+            <wp:cNvGraphicFramePr>
+              <a:graphicFrameLocks xmlns:a="http://schemas.openxmlformats.org/drawingml/2006/main" noChangeAspect="1"/>
+            </wp:cNvGraphicFramePr>
+            <a:graphic xmlns:a="http://schemas.openxmlformats.org/drawingml/2006/main">
+              <a:graphicData uri="http://schemas.openxmlformats.org/drawingml/2006/picture">
+                <pic:pic xmlns:pic="http://schemas.openxmlformats.org/drawingml/2006/picture">
+                  <pic:nvPicPr>
+                    <pic:cNvPr id="0" name="Picture 9"/>
+                    <pic:cNvPicPr>
+                      <a:picLocks noChangeAspect="1" noChangeArrowheads="1"/>
+                    </pic:cNvPicPr>
+                  </pic:nvPicPr>
+                  <pic:blipFill>
+                    <a:blip r:embed="rId10" cstate="print">
+                      <a:extLst>
+                        <a:ext uri="{28A0092B-C50C-407E-A947-70E740481C1C}">
+                          <a14:useLocalDpi xmlns:a14="http://schemas.microsoft.com/office/drawing/2010/main" val="0"/>
+                        </a:ext>
+                      </a:extLst>
+                    </a:blip>
+                    <a:srcRect/>
+                    <a:stretch>
+                      <a:fillRect/>
+                    </a:stretch>
+                  </pic:blipFill>
+                  <pic:spPr bwMode="auto">
+                    <a:xfrm>
+                      <a:off x="0" y="0"/>
+                      <a:ext cx="4282366" cy="2856740"/>
+                    </a:xfrm>
+                    <a:prstGeom prst="rect">
+                      <a:avLst/>
+                    </a:prstGeom>
+                    <a:noFill/>
+                    <a:ln>
+                      <a:noFill/>
+                    </a:ln>
+                  </pic:spPr>
+                </pic:pic>
+              </a:graphicData>
+            </a:graphic>
+          </wp:inline>
+        </w:drawing>
+      </w:r>
+    </w:p>
+    <w:p>
+      <w:pPr>
+        <w:pStyle w:val="ListParagraph"/>
+      </w:pPr>
+      <w:r>
+        <w:t xml:space="preserve">National Society of Black </w:t>
+      </w:r>
+      <w:r>
+        <w:t>Engineers National convention March 2019</w:t>
+      </w:r>
+    </w:p>
+    <w:p>
+      <w:pPr>
+        <w:pStyle w:val="ListParagraph"/>
+      </w:pPr>
+    </w:p>
+    <w:p>
+      <w:pPr>
+        <w:pStyle w:val="ListParagraph"/>
+      </w:pPr>
+    </w:p>
+    <w:p>
+      <w:pPr>
+        <w:pStyle w:val="ListParagraph"/>
+      </w:pPr>
+      <w:r>
+        <w:rPr>
+          <w:noProof/>
+        </w:rPr>
+        <w:drawing>
+          <wp:inline distT="0" distB="0" distL="0" distR="0" wp14:anchorId="2DCAED7C" wp14:editId="569FBACD">
+            <wp:extent cx="3098610" cy="4128014"/>
+            <wp:effectExtent l="0" t="0" r="6985" b="6350"/>
+            <wp:docPr id="10" name="Picture 10" descr="A picture containing indoor, standing, person, refrigerator&#10;&#10;Description automatically generated"/>
+            <wp:cNvGraphicFramePr>
+              <a:graphicFrameLocks xmlns:a="http://schemas.openxmlformats.org/drawingml/2006/main" noChangeAspect="1"/>
+            </wp:cNvGraphicFramePr>
+            <a:graphic xmlns:a="http://schemas.openxmlformats.org/drawingml/2006/main">
+              <a:graphicData uri="http://schemas.openxmlformats.org/drawingml/2006/picture">
+                <pic:pic xmlns:pic="http://schemas.openxmlformats.org/drawingml/2006/picture">
+                  <pic:nvPicPr>
+                    <pic:cNvPr id="10" name="INDSTEM.jpg"/>
+                    <pic:cNvPicPr/>
+                  </pic:nvPicPr>
+                  <pic:blipFill>
+                    <a:blip r:embed="rId11">
+                      <a:extLst>
+                        <a:ext uri="{28A0092B-C50C-407E-A947-70E740481C1C}">
+                          <a14:useLocalDpi xmlns:a14="http://schemas.microsoft.com/office/drawing/2010/main" val="0"/>
+                        </a:ext>
+                      </a:extLst>
+                    </a:blip>
+                    <a:stretch>
+                      <a:fillRect/>
+                    </a:stretch>
+                  </pic:blipFill>
+                  <pic:spPr>
+                    <a:xfrm>
+                      <a:off x="0" y="0"/>
+                      <a:ext cx="3115479" cy="4150488"/>
+                    </a:xfrm>
+                    <a:prstGeom prst="rect">
+                      <a:avLst/>
+                    </a:prstGeom>
+                  </pic:spPr>
+                </pic:pic>
+              </a:graphicData>
+            </a:graphic>
+          </wp:inline>
+        </w:drawing>
+      </w:r>
+    </w:p>
+    <w:p>
+      <w:pPr>
+        <w:pStyle w:val="ListParagraph"/>
+      </w:pPr>
+      <w:r>
+        <w:t>Indiana STEM Education Conference.</w:t>
+      </w:r>
+    </w:p>
+    <w:p>
+      <w:pPr>
+        <w:pStyle w:val="ListParagraph"/>
+      </w:pPr>
+    </w:p>
+    <w:p>
+      <w:pPr>
+        <w:pStyle w:val="ListParagraph"/>
+      </w:pPr>
+    </w:p>
+    <w:p>
+      <w:pPr>
+        <w:pStyle w:val="ListParagraph"/>
+      </w:pPr>
+      <w:r>
+        <w:rPr>
+          <w:noProof/>
+        </w:rPr>
+        <w:drawing>
+          <wp:inline distT="0" distB="0" distL="0" distR="0" wp14:anchorId="788A5C6F" wp14:editId="0F8BC0BE">
+            <wp:extent cx="2859482" cy="5090507"/>
+            <wp:effectExtent l="0" t="0" r="0" b="0"/>
+            <wp:docPr id="11" name="Picture 11" descr="Two people taking a selfie&#10;&#10;Description automatically generated"/>
+            <wp:cNvGraphicFramePr>
+              <a:graphicFrameLocks xmlns:a="http://schemas.openxmlformats.org/drawingml/2006/main" noChangeAspect="1"/>
+            </wp:cNvGraphicFramePr>
+            <a:graphic xmlns:a="http://schemas.openxmlformats.org/drawingml/2006/main">
+              <a:graphicData uri="http://schemas.openxmlformats.org/drawingml/2006/picture">
+                <pic:pic xmlns:pic="http://schemas.openxmlformats.org/drawingml/2006/picture">
+                  <pic:nvPicPr>
+                    <pic:cNvPr id="11" name="ASEE.JPG"/>
+                    <pic:cNvPicPr/>
+                  </pic:nvPicPr>
+                  <pic:blipFill>
+                    <a:blip r:embed="rId12">
+                      <a:extLst>
+                        <a:ext uri="{28A0092B-C50C-407E-A947-70E740481C1C}">
+                          <a14:useLocalDpi xmlns:a14="http://schemas.microsoft.com/office/drawing/2010/main" val="0"/>
+                        </a:ext>
+                      </a:extLst>
+                    </a:blip>
+                    <a:stretch>
+                      <a:fillRect/>
+                    </a:stretch>
+                  </pic:blipFill>
+                  <pic:spPr>
+                    <a:xfrm>
+                      <a:off x="0" y="0"/>
+                      <a:ext cx="2879896" cy="5126848"/>
+                    </a:xfrm>
+                    <a:prstGeom prst="rect">
+                      <a:avLst/>
+                    </a:prstGeom>
+                  </pic:spPr>
+                </pic:pic>
+              </a:graphicData>
+            </a:graphic>
+          </wp:inline>
+        </w:drawing>
+      </w:r>
+    </w:p>
+    <w:p>
+      <w:pPr>
+        <w:pStyle w:val="ListParagraph"/>
+      </w:pPr>
+      <w:r>
+        <w:t>American Society of Engineering Education</w:t>
+      </w:r>
+      <w:r>
+        <w:t xml:space="preserve"> June 2020</w:t>
+      </w:r>
+    </w:p>
+    <w:p>
+      <w:pPr>
+        <w:pStyle w:val="ListParagraph"/>
+      </w:pPr>
+    </w:p>
+    <w:p>
+      <w:pPr>
+        <w:pStyle w:val="ListParagraph"/>
+      </w:pPr>
+    </w:p>
+    <w:p>
+      <w:pPr>
+        <w:pStyle w:val="ListParagraph"/>
+      </w:pPr>
+    </w:p>
+    <w:p>
+      <w:pPr>
+        <w:pStyle w:val="ListParagraph"/>
+      </w:pPr>
+      <w:r>
+        <w:rPr>
+          <w:noProof/>
+        </w:rPr>
+        <w:drawing>
+          <wp:inline distT="0" distB="0" distL="0" distR="0" wp14:anchorId="5B9F8ECF" wp14:editId="60391542">
+            <wp:extent cx="3430387" cy="1929226"/>
+            <wp:effectExtent l="0" t="0" r="0" b="0"/>
+            <wp:docPr id="5" name="Picture 5"/>
+            <wp:cNvGraphicFramePr>
+              <a:graphicFrameLocks xmlns:a="http://schemas.openxmlformats.org/drawingml/2006/main" noChangeAspect="1"/>
+            </wp:cNvGraphicFramePr>
+            <a:graphic xmlns:a="http://schemas.openxmlformats.org/drawingml/2006/main">
+              <a:graphicData uri="http://schemas.openxmlformats.org/drawingml/2006/picture">
+                <pic:pic xmlns:pic="http://schemas.openxmlformats.org/drawingml/2006/picture">
+                  <pic:nvPicPr>
+                    <pic:cNvPr id="0" name="Picture 3"/>
+                    <pic:cNvPicPr>
+                      <a:picLocks noChangeAspect="1" noChangeArrowheads="1"/>
+                    </pic:cNvPicPr>
+                  </pic:nvPicPr>
+                  <pic:blipFill>
+                    <a:blip r:embed="rId13" cstate="print">
+                      <a:extLst>
+                        <a:ext uri="{28A0092B-C50C-407E-A947-70E740481C1C}">
+                          <a14:useLocalDpi xmlns:a14="http://schemas.microsoft.com/office/drawing/2010/main" val="0"/>
+                        </a:ext>
+                      </a:extLst>
+                    </a:blip>
+                    <a:srcRect/>
+                    <a:stretch>
+                      <a:fillRect/>
+                    </a:stretch>
+                  </pic:blipFill>
+                  <pic:spPr bwMode="auto">
+                    <a:xfrm>
+                      <a:off x="0" y="0"/>
+                      <a:ext cx="3447340" cy="1938760"/>
+                    </a:xfrm>
+                    <a:prstGeom prst="rect">
+                      <a:avLst/>
+                    </a:prstGeom>
+                    <a:noFill/>
+                    <a:ln>
+                      <a:noFill/>
+                    </a:ln>
+                  </pic:spPr>
+                </pic:pic>
+              </a:graphicData>
+            </a:graphic>
+          </wp:inline>
+        </w:drawing>
+      </w:r>
+    </w:p>
+    <w:p>
+      <w:pPr>
+        <w:pStyle w:val="ListParagraph"/>
+      </w:pPr>
+      <w:r>
+        <w:t>Human Computer Interaction July 2020</w:t>
+      </w:r>
+    </w:p>
+    <w:p>
+      <w:pPr>
+        <w:pStyle w:val="ListParagraph"/>
+      </w:pPr>
+    </w:p>
+    <w:p>
+      <w:pPr>
+        <w:pStyle w:val="ListParagraph"/>
+      </w:pPr>
+      <w:r>
+        <w:rPr>
+          <w:noProof/>
+        </w:rPr>
+        <w:drawing>
+          <wp:inline distT="0" distB="0" distL="0" distR="0" wp14:anchorId="648418D8" wp14:editId="3ABA0E34">
+            <wp:extent cx="3439784" cy="1934511"/>
+            <wp:effectExtent l="0" t="0" r="8890" b="8890"/>
+            <wp:docPr id="4" name="Picture 4"/>
+            <wp:cNvGraphicFramePr>
+              <a:graphicFrameLocks xmlns:a="http://schemas.openxmlformats.org/drawingml/2006/main" noChangeAspect="1"/>
+            </wp:cNvGraphicFramePr>
+            <a:graphic xmlns:a="http://schemas.openxmlformats.org/drawingml/2006/main">
+              <a:graphicData uri="http://schemas.openxmlformats.org/drawingml/2006/picture">
+                <pic:pic xmlns:pic="http://schemas.openxmlformats.org/drawingml/2006/picture">
+                  <pic:nvPicPr>
+                    <pic:cNvPr id="0" name="Picture 1"/>
+                    <pic:cNvPicPr>
+                      <a:picLocks noChangeAspect="1" noChangeArrowheads="1"/>
+                    </pic:cNvPicPr>
+                  </pic:nvPicPr>
+                  <pic:blipFill>
+                    <a:blip r:embed="rId14" cstate="print">
+                      <a:extLst>
+                        <a:ext uri="{28A0092B-C50C-407E-A947-70E740481C1C}">
+                          <a14:useLocalDpi xmlns:a14="http://schemas.microsoft.com/office/drawing/2010/main" val="0"/>
+                        </a:ext>
+                      </a:extLst>
+                    </a:blip>
+                    <a:srcRect/>
+                    <a:stretch>
+                      <a:fillRect/>
+                    </a:stretch>
+                  </pic:blipFill>
+                  <pic:spPr bwMode="auto">
+                    <a:xfrm>
+                      <a:off x="0" y="0"/>
+                      <a:ext cx="3455145" cy="1943150"/>
+                    </a:xfrm>
+                    <a:prstGeom prst="rect">
+                      <a:avLst/>
+                    </a:prstGeom>
+                    <a:noFill/>
+                    <a:ln>
+                      <a:noFill/>
+                    </a:ln>
+                  </pic:spPr>
+                </pic:pic>
+              </a:graphicData>
+            </a:graphic>
+          </wp:inline>
+        </w:drawing>
+      </w:r>
+    </w:p>
+    <w:p>
+      <w:pPr>
+        <w:pStyle w:val="ListParagraph"/>
+      </w:pPr>
+      <w:r>
+        <w:t>Summer Undergraduate Fellowship Symposium 202</w:t>
+      </w:r>
+      <w:r>
+        <w:t>0</w:t>
+      </w:r>
+    </w:p>
+    <w:p>
+      <w:pPr>
+        <w:pStyle w:val="ListParagraph"/>
+      </w:pPr>
+    </w:p>
+    <w:p>
+      <w:pPr>
+        <w:pStyle w:val="ListParagraph"/>
+      </w:pPr>
+    </w:p>
+    <w:p>
+      <w:pPr>
+        <w:ind w:firstLine="720"/>
+        <w:rPr>
+          <w:b/>
+          <w:bCs/>
+          <w:sz w:val="32"/>
+          <w:szCs w:val="32"/>
+        </w:rPr>
+      </w:pPr>
+      <w:r>
+        <w:rPr>
+          <w:b/>
+          <w:bCs/>
+          <w:sz w:val="32"/>
+          <w:szCs w:val="32"/>
+        </w:rPr>
+        <w:t>Publications:</w:t>
+      </w:r>
+    </w:p>
+    <w:p>
+      <w:pPr>
+        <w:pStyle w:val="ListParagraph"/>
+        <w:numPr>
+          <w:ilvl w:val="0"/>
+          <w:numId w:val="6"/>
+        </w:numPr>
+        <w:rPr>
+          <w:rFonts w:ascii="Times New Roman" w:hAnsi="Times New Roman" w:cs="Times New Roman"/>
+        </w:rPr>
+      </w:pPr>
+      <w:r>
+        <w:rPr>
+          <w:rFonts w:ascii="Times New Roman" w:hAnsi="Times New Roman" w:cs="Times New Roman"/>
+        </w:rPr>
+        <w:t>Modelling of Phase Transforming Cellular Materials (PXCM</w:t>
+      </w:r>
+      <w:r>
+        <w:rPr>
+          <w:rFonts w:ascii="Times New Roman" w:hAnsi="Times New Roman" w:cs="Times New Roman"/>
+        </w:rPr>
+        <w:t>)</w:t>
+      </w:r>
+      <w:r>
+        <w:rPr>
+          <w:rFonts w:ascii="Times New Roman" w:hAnsi="Times New Roman" w:cs="Times New Roman"/>
+        </w:rPr>
+        <w:t xml:space="preserve"> Purdue University, Published on </w:t>
+      </w:r>
+      <w:proofErr w:type="spellStart"/>
+      <w:r>
+        <w:rPr>
+          <w:rFonts w:ascii="Times New Roman" w:hAnsi="Times New Roman" w:cs="Times New Roman"/>
+        </w:rPr>
+        <w:t>nanoHUB</w:t>
+      </w:r>
+      <w:proofErr w:type="spellEnd"/>
+    </w:p>
+    <w:p>
+      <w:pPr>
+        <w:pStyle w:val="ListParagraph"/>
+        <w:ind w:left="1440"/>
+        <w:rPr>
+          <w:rFonts w:ascii="Times New Roman" w:hAnsi="Times New Roman" w:cs="Times New Roman"/>
+        </w:rPr>
+      </w:pPr>
+      <w:r>
+        <w:rPr>
+          <w:rFonts w:ascii="Times New Roman" w:hAnsi="Times New Roman" w:cs="Times New Roman"/>
+        </w:rPr>
+        <w:t xml:space="preserve"> </w:t>
+      </w:r>
+      <w:hyperlink r:id="rId15" w:history="1">
+        <w:r>
+          <w:rPr>
+            <w:rStyle w:val="Hyperlink"/>
+            <w:rFonts w:ascii="Times New Roman" w:hAnsi="Times New Roman" w:cs="Times New Roman"/>
+          </w:rPr>
+          <w:t>https://nanohub.org/resources/26939</w:t>
+        </w:r>
+      </w:hyperlink>
+    </w:p>
+    <w:p>
+      <w:pPr>
+        <w:pStyle w:val="ListParagraph"/>
+        <w:ind w:left="1440"/>
+        <w:rPr>
+          <w:rFonts w:ascii="Times New Roman" w:hAnsi="Times New Roman" w:cs="Times New Roman"/>
+        </w:rPr>
+      </w:pPr>
+      <w:r>
+        <w:rPr>
+          <w:rFonts w:ascii="Times New Roman" w:hAnsi="Times New Roman" w:cs="Times New Roman"/>
+        </w:rPr>
+        <w:tab/>
+      </w:r>
+    </w:p>
+    <w:p>
+      <w:pPr>
+        <w:pStyle w:val="ListParagraph"/>
+        <w:numPr>
+          <w:ilvl w:val="0"/>
+          <w:numId w:val="6"/>
+        </w:numPr>
+        <w:rPr>
+          <w:rFonts w:ascii="Times New Roman" w:hAnsi="Times New Roman" w:cs="Times New Roman"/>
+        </w:rPr>
+      </w:pPr>
+      <w:r>
+        <w:rPr>
+          <w:rFonts w:ascii="Times New Roman" w:hAnsi="Times New Roman" w:cs="Times New Roman"/>
+        </w:rPr>
+        <w:t xml:space="preserve">Relationship Between Student’s Demographics and Manufacturing Career perceptions. American Society of Engineering Education. </w:t>
+      </w:r>
+    </w:p>
+    <w:p>
+      <w:pPr>
+        <w:pStyle w:val="ListParagraph"/>
+        <w:ind w:left="1440"/>
+        <w:rPr>
+          <w:rFonts w:ascii="Times New Roman" w:hAnsi="Times New Roman" w:cs="Times New Roman"/>
+        </w:rPr>
+      </w:pPr>
+      <w:hyperlink r:id="rId16" w:history="1">
+        <w:r>
+          <w:rPr>
+            <w:rStyle w:val="Hyperlink"/>
+            <w:rFonts w:ascii="Times New Roman" w:hAnsi="Times New Roman" w:cs="Times New Roman"/>
+          </w:rPr>
+          <w:t>https://www.youtube.com/watch?v=cdQmkG3VUAs</w:t>
+        </w:r>
+      </w:hyperlink>
+    </w:p>
+    <w:p>
+      <w:pPr>
+        <w:pStyle w:val="ListParagraph"/>
+        <w:ind w:left="1440"/>
+        <w:rPr>
+          <w:rFonts w:ascii="Times New Roman" w:hAnsi="Times New Roman" w:cs="Times New Roman"/>
+        </w:rPr>
+      </w:pPr>
+      <w:r>
+        <w:rPr>
+          <w:rFonts w:ascii="Times New Roman" w:hAnsi="Times New Roman" w:cs="Times New Roman"/>
+        </w:rPr>
+        <w:tab/>
+        <w:t xml:space="preserve">     </w:t>
+      </w:r>
+    </w:p>
+    <w:p>
+      <w:pPr>
+        <w:pStyle w:val="ListParagraph"/>
+        <w:numPr>
+          <w:ilvl w:val="0"/>
+          <w:numId w:val="6"/>
+        </w:numPr>
+        <w:rPr>
+          <w:rFonts w:ascii="Times New Roman" w:hAnsi="Times New Roman" w:cs="Times New Roman"/>
+        </w:rPr>
+      </w:pPr>
+      <w:r>
+        <w:rPr>
+          <w:rFonts w:ascii="Times New Roman" w:hAnsi="Times New Roman" w:cs="Times New Roman"/>
+        </w:rPr>
+        <w:t>Virtual Reality and Artificial Intelligence in mobile Computing and Applied Ergonom</w:t>
       </w:r>
       <w:bookmarkStart w:id="0" w:name="_GoBack"/>
       <w:bookmarkEnd w:id="0"/>
+      <w:r>
+        <w:rPr>
+          <w:rFonts w:ascii="Times New Roman" w:hAnsi="Times New Roman" w:cs="Times New Roman"/>
+        </w:rPr>
+        <w:t>ics:</w:t>
+      </w:r>
+    </w:p>
+    <w:p>
+      <w:pPr>
+        <w:pStyle w:val="ListParagraph"/>
+        <w:ind w:left="1440"/>
+        <w:rPr>
+          <w:rFonts w:ascii="Times New Roman" w:hAnsi="Times New Roman" w:cs="Times New Roman"/>
+        </w:rPr>
+      </w:pPr>
+      <w:r>
+        <w:rPr>
+          <w:rFonts w:ascii="Times New Roman" w:hAnsi="Times New Roman" w:cs="Times New Roman"/>
+        </w:rPr>
+        <w:t>A Bibliometric and Content Analysis.  Human Computer Interacti</w:t>
+      </w:r>
+      <w:r>
+        <w:rPr>
+          <w:rFonts w:ascii="Times New Roman" w:hAnsi="Times New Roman" w:cs="Times New Roman"/>
+        </w:rPr>
+        <w:t>on</w:t>
+      </w:r>
+      <w:r>
+        <w:rPr>
+          <w:rFonts w:ascii="Times New Roman" w:hAnsi="Times New Roman" w:cs="Times New Roman"/>
+        </w:rPr>
+        <w:t xml:space="preserve"> </w:t>
+      </w:r>
+      <w:hyperlink r:id="rId17" w:history="1">
+        <w:r>
+          <w:rPr>
+            <w:rStyle w:val="Hyperlink"/>
+            <w:rFonts w:ascii="Times New Roman" w:hAnsi="Times New Roman" w:cs="Times New Roman"/>
+          </w:rPr>
+          <w:t>https://link.springer.com/chapter/10.1007/978-3-030-49907-5_24</w:t>
+        </w:r>
+      </w:hyperlink>
+    </w:p>
+    <w:p>
+      <w:pPr>
+        <w:pStyle w:val="ListParagraph"/>
+        <w:rPr>
+          <w:b/>
+          <w:bCs/>
+          <w:sz w:val="32"/>
+          <w:szCs w:val="32"/>
+        </w:rPr>
+      </w:pPr>
+    </w:p>
+    <w:p>
+      <w:pPr>
+        <w:pStyle w:val="ListParagraph"/>
+      </w:pPr>
     </w:p>
     <w:sectPr>
       <w:pgSz w:w="12240" w:h="15840"/>
@@ -19,6 +1011,703 @@
 </w:document>
 </file>
 
+<file path=word/numbering.xml><?xml version="1.0" encoding="utf-8"?>
+<w:numbering xmlns:wpc="http://schemas.microsoft.com/office/word/2010/wordprocessingCanvas" xmlns:cx="http://schemas.microsoft.com/office/drawing/2014/chartex" xmlns:cx1="http://schemas.microsoft.com/office/drawing/2015/9/8/chartex" xmlns:cx2="http://schemas.microsoft.com/office/drawing/2015/10/21/chartex" xmlns:cx3="http://schemas.microsoft.com/office/drawing/2016/5/9/chartex" xmlns:cx4="http://schemas.microsoft.com/office/drawing/2016/5/10/chartex" xmlns:cx5="http://schemas.microsoft.com/office/drawing/2016/5/11/chartex" xmlns:cx6="http://schemas.microsoft.com/office/drawing/2016/5/12/chartex" xmlns:cx7="http://schemas.microsoft.com/office/drawing/2016/5/13/chartex" xmlns:cx8="http://schemas.microsoft.com/office/drawing/2016/5/14/chartex" xmlns:mc="http://schemas.openxmlformats.org/markup-compatibility/2006" xmlns:aink="http://schemas.microsoft.com/office/drawing/2016/ink" xmlns:am3d="http://schemas.microsoft.com/office/drawing/2017/model3d" xmlns:o="urn:schemas-microsoft-com:office:office" xmlns:r="http://schemas.openxmlformats.org/officeDocument/2006/relationships" xmlns:m="http://schemas.openxmlformats.org/officeDocument/2006/math" xmlns:v="urn:schemas-microsoft-com:vml" xmlns:wp14="http://schemas.microsoft.com/office/word/2010/wordprocessingDrawing" xmlns:wp="http://schemas.openxmlformats.org/drawingml/2006/wordprocessingDrawing" xmlns:w10="urn:schemas-microsoft-com:office:word" xmlns:w="http://schemas.openxmlformats.org/wordprocessingml/2006/main" xmlns:w14="http://schemas.microsoft.com/office/word/2010/wordml" xmlns:w15="http://schemas.microsoft.com/office/word/2012/wordml" xmlns:w16cid="http://schemas.microsoft.com/office/word/2016/wordml/cid" xmlns:w16se="http://schemas.microsoft.com/office/word/2015/wordml/symex" xmlns:wpg="http://schemas.microsoft.com/office/word/2010/wordprocessingGroup" xmlns:wpi="http://schemas.microsoft.com/office/word/2010/wordprocessingInk" xmlns:wne="http://schemas.microsoft.com/office/word/2006/wordml" xmlns:wps="http://schemas.microsoft.com/office/word/2010/wordprocessingShape" mc:Ignorable="w14 w15 w16se w16cid wp14">
+  <w:abstractNum w:abstractNumId="0" w15:restartNumberingAfterBreak="0">
+    <w:nsid w:val="0F1E30CD"/>
+    <w:multiLevelType w:val="hybridMultilevel"/>
+    <w:tmpl w:val="6B08929E"/>
+    <w:lvl w:ilvl="0" w:tplc="FEC0D914">
+      <w:numFmt w:val="bullet"/>
+      <w:lvlText w:val="-"/>
+      <w:lvlJc w:val="left"/>
+      <w:pPr>
+        <w:ind w:left="720" w:hanging="360"/>
+      </w:pPr>
+      <w:rPr>
+        <w:rFonts w:ascii="Calibri" w:eastAsiaTheme="minorHAnsi" w:hAnsi="Calibri" w:cs="Calibri" w:hint="default"/>
+      </w:rPr>
+    </w:lvl>
+    <w:lvl w:ilvl="1" w:tplc="04090003" w:tentative="1">
+      <w:start w:val="1"/>
+      <w:numFmt w:val="bullet"/>
+      <w:lvlText w:val="o"/>
+      <w:lvlJc w:val="left"/>
+      <w:pPr>
+        <w:ind w:left="1440" w:hanging="360"/>
+      </w:pPr>
+      <w:rPr>
+        <w:rFonts w:ascii="Courier New" w:hAnsi="Courier New" w:cs="Courier New" w:hint="default"/>
+      </w:rPr>
+    </w:lvl>
+    <w:lvl w:ilvl="2" w:tplc="04090005" w:tentative="1">
+      <w:start w:val="1"/>
+      <w:numFmt w:val="bullet"/>
+      <w:lvlText w:val=""/>
+      <w:lvlJc w:val="left"/>
+      <w:pPr>
+        <w:ind w:left="2160" w:hanging="360"/>
+      </w:pPr>
+      <w:rPr>
+        <w:rFonts w:ascii="Wingdings" w:hAnsi="Wingdings" w:hint="default"/>
+      </w:rPr>
+    </w:lvl>
+    <w:lvl w:ilvl="3" w:tplc="04090001" w:tentative="1">
+      <w:start w:val="1"/>
+      <w:numFmt w:val="bullet"/>
+      <w:lvlText w:val=""/>
+      <w:lvlJc w:val="left"/>
+      <w:pPr>
+        <w:ind w:left="2880" w:hanging="360"/>
+      </w:pPr>
+      <w:rPr>
+        <w:rFonts w:ascii="Symbol" w:hAnsi="Symbol" w:hint="default"/>
+      </w:rPr>
+    </w:lvl>
+    <w:lvl w:ilvl="4" w:tplc="04090003" w:tentative="1">
+      <w:start w:val="1"/>
+      <w:numFmt w:val="bullet"/>
+      <w:lvlText w:val="o"/>
+      <w:lvlJc w:val="left"/>
+      <w:pPr>
+        <w:ind w:left="3600" w:hanging="360"/>
+      </w:pPr>
+      <w:rPr>
+        <w:rFonts w:ascii="Courier New" w:hAnsi="Courier New" w:cs="Courier New" w:hint="default"/>
+      </w:rPr>
+    </w:lvl>
+    <w:lvl w:ilvl="5" w:tplc="04090005" w:tentative="1">
+      <w:start w:val="1"/>
+      <w:numFmt w:val="bullet"/>
+      <w:lvlText w:val=""/>
+      <w:lvlJc w:val="left"/>
+      <w:pPr>
+        <w:ind w:left="4320" w:hanging="360"/>
+      </w:pPr>
+      <w:rPr>
+        <w:rFonts w:ascii="Wingdings" w:hAnsi="Wingdings" w:hint="default"/>
+      </w:rPr>
+    </w:lvl>
+    <w:lvl w:ilvl="6" w:tplc="04090001" w:tentative="1">
+      <w:start w:val="1"/>
+      <w:numFmt w:val="bullet"/>
+      <w:lvlText w:val=""/>
+      <w:lvlJc w:val="left"/>
+      <w:pPr>
+        <w:ind w:left="5040" w:hanging="360"/>
+      </w:pPr>
+      <w:rPr>
+        <w:rFonts w:ascii="Symbol" w:hAnsi="Symbol" w:hint="default"/>
+      </w:rPr>
+    </w:lvl>
+    <w:lvl w:ilvl="7" w:tplc="04090003" w:tentative="1">
+      <w:start w:val="1"/>
+      <w:numFmt w:val="bullet"/>
+      <w:lvlText w:val="o"/>
+      <w:lvlJc w:val="left"/>
+      <w:pPr>
+        <w:ind w:left="5760" w:hanging="360"/>
+      </w:pPr>
+      <w:rPr>
+        <w:rFonts w:ascii="Courier New" w:hAnsi="Courier New" w:cs="Courier New" w:hint="default"/>
+      </w:rPr>
+    </w:lvl>
+    <w:lvl w:ilvl="8" w:tplc="04090005" w:tentative="1">
+      <w:start w:val="1"/>
+      <w:numFmt w:val="bullet"/>
+      <w:lvlText w:val=""/>
+      <w:lvlJc w:val="left"/>
+      <w:pPr>
+        <w:ind w:left="6480" w:hanging="360"/>
+      </w:pPr>
+      <w:rPr>
+        <w:rFonts w:ascii="Wingdings" w:hAnsi="Wingdings" w:hint="default"/>
+      </w:rPr>
+    </w:lvl>
+  </w:abstractNum>
+  <w:abstractNum w:abstractNumId="1" w15:restartNumberingAfterBreak="0">
+    <w:nsid w:val="159F37F7"/>
+    <w:multiLevelType w:val="hybridMultilevel"/>
+    <w:tmpl w:val="8A0A1A14"/>
+    <w:lvl w:ilvl="0" w:tplc="FEC0D914">
+      <w:numFmt w:val="bullet"/>
+      <w:lvlText w:val="-"/>
+      <w:lvlJc w:val="left"/>
+      <w:pPr>
+        <w:ind w:left="720" w:hanging="360"/>
+      </w:pPr>
+      <w:rPr>
+        <w:rFonts w:ascii="Calibri" w:eastAsiaTheme="minorHAnsi" w:hAnsi="Calibri" w:cs="Calibri" w:hint="default"/>
+      </w:rPr>
+    </w:lvl>
+    <w:lvl w:ilvl="1" w:tplc="04090003">
+      <w:start w:val="1"/>
+      <w:numFmt w:val="bullet"/>
+      <w:lvlText w:val="o"/>
+      <w:lvlJc w:val="left"/>
+      <w:pPr>
+        <w:ind w:left="1440" w:hanging="360"/>
+      </w:pPr>
+      <w:rPr>
+        <w:rFonts w:ascii="Courier New" w:hAnsi="Courier New" w:cs="Courier New" w:hint="default"/>
+      </w:rPr>
+    </w:lvl>
+    <w:lvl w:ilvl="2" w:tplc="04090005" w:tentative="1">
+      <w:start w:val="1"/>
+      <w:numFmt w:val="bullet"/>
+      <w:lvlText w:val=""/>
+      <w:lvlJc w:val="left"/>
+      <w:pPr>
+        <w:ind w:left="2160" w:hanging="360"/>
+      </w:pPr>
+      <w:rPr>
+        <w:rFonts w:ascii="Wingdings" w:hAnsi="Wingdings" w:hint="default"/>
+      </w:rPr>
+    </w:lvl>
+    <w:lvl w:ilvl="3" w:tplc="04090001" w:tentative="1">
+      <w:start w:val="1"/>
+      <w:numFmt w:val="bullet"/>
+      <w:lvlText w:val=""/>
+      <w:lvlJc w:val="left"/>
+      <w:pPr>
+        <w:ind w:left="2880" w:hanging="360"/>
+      </w:pPr>
+      <w:rPr>
+        <w:rFonts w:ascii="Symbol" w:hAnsi="Symbol" w:hint="default"/>
+      </w:rPr>
+    </w:lvl>
+    <w:lvl w:ilvl="4" w:tplc="04090003" w:tentative="1">
+      <w:start w:val="1"/>
+      <w:numFmt w:val="bullet"/>
+      <w:lvlText w:val="o"/>
+      <w:lvlJc w:val="left"/>
+      <w:pPr>
+        <w:ind w:left="3600" w:hanging="360"/>
+      </w:pPr>
+      <w:rPr>
+        <w:rFonts w:ascii="Courier New" w:hAnsi="Courier New" w:cs="Courier New" w:hint="default"/>
+      </w:rPr>
+    </w:lvl>
+    <w:lvl w:ilvl="5" w:tplc="04090005" w:tentative="1">
+      <w:start w:val="1"/>
+      <w:numFmt w:val="bullet"/>
+      <w:lvlText w:val=""/>
+      <w:lvlJc w:val="left"/>
+      <w:pPr>
+        <w:ind w:left="4320" w:hanging="360"/>
+      </w:pPr>
+      <w:rPr>
+        <w:rFonts w:ascii="Wingdings" w:hAnsi="Wingdings" w:hint="default"/>
+      </w:rPr>
+    </w:lvl>
+    <w:lvl w:ilvl="6" w:tplc="04090001" w:tentative="1">
+      <w:start w:val="1"/>
+      <w:numFmt w:val="bullet"/>
+      <w:lvlText w:val=""/>
+      <w:lvlJc w:val="left"/>
+      <w:pPr>
+        <w:ind w:left="5040" w:hanging="360"/>
+      </w:pPr>
+      <w:rPr>
+        <w:rFonts w:ascii="Symbol" w:hAnsi="Symbol" w:hint="default"/>
+      </w:rPr>
+    </w:lvl>
+    <w:lvl w:ilvl="7" w:tplc="04090003" w:tentative="1">
+      <w:start w:val="1"/>
+      <w:numFmt w:val="bullet"/>
+      <w:lvlText w:val="o"/>
+      <w:lvlJc w:val="left"/>
+      <w:pPr>
+        <w:ind w:left="5760" w:hanging="360"/>
+      </w:pPr>
+      <w:rPr>
+        <w:rFonts w:ascii="Courier New" w:hAnsi="Courier New" w:cs="Courier New" w:hint="default"/>
+      </w:rPr>
+    </w:lvl>
+    <w:lvl w:ilvl="8" w:tplc="04090005" w:tentative="1">
+      <w:start w:val="1"/>
+      <w:numFmt w:val="bullet"/>
+      <w:lvlText w:val=""/>
+      <w:lvlJc w:val="left"/>
+      <w:pPr>
+        <w:ind w:left="6480" w:hanging="360"/>
+      </w:pPr>
+      <w:rPr>
+        <w:rFonts w:ascii="Wingdings" w:hAnsi="Wingdings" w:hint="default"/>
+      </w:rPr>
+    </w:lvl>
+  </w:abstractNum>
+  <w:abstractNum w:abstractNumId="2" w15:restartNumberingAfterBreak="0">
+    <w:nsid w:val="2FF51123"/>
+    <w:multiLevelType w:val="hybridMultilevel"/>
+    <w:tmpl w:val="4D2AA668"/>
+    <w:lvl w:ilvl="0" w:tplc="04090001">
+      <w:start w:val="1"/>
+      <w:numFmt w:val="bullet"/>
+      <w:lvlText w:val=""/>
+      <w:lvlJc w:val="left"/>
+      <w:pPr>
+        <w:ind w:left="1440" w:hanging="360"/>
+      </w:pPr>
+      <w:rPr>
+        <w:rFonts w:ascii="Symbol" w:hAnsi="Symbol" w:hint="default"/>
+      </w:rPr>
+    </w:lvl>
+    <w:lvl w:ilvl="1" w:tplc="04090003">
+      <w:start w:val="1"/>
+      <w:numFmt w:val="bullet"/>
+      <w:lvlText w:val="o"/>
+      <w:lvlJc w:val="left"/>
+      <w:pPr>
+        <w:ind w:left="2160" w:hanging="360"/>
+      </w:pPr>
+      <w:rPr>
+        <w:rFonts w:ascii="Courier New" w:hAnsi="Courier New" w:cs="Courier New" w:hint="default"/>
+      </w:rPr>
+    </w:lvl>
+    <w:lvl w:ilvl="2" w:tplc="04090005" w:tentative="1">
+      <w:start w:val="1"/>
+      <w:numFmt w:val="bullet"/>
+      <w:lvlText w:val=""/>
+      <w:lvlJc w:val="left"/>
+      <w:pPr>
+        <w:ind w:left="2880" w:hanging="360"/>
+      </w:pPr>
+      <w:rPr>
+        <w:rFonts w:ascii="Wingdings" w:hAnsi="Wingdings" w:hint="default"/>
+      </w:rPr>
+    </w:lvl>
+    <w:lvl w:ilvl="3" w:tplc="04090001" w:tentative="1">
+      <w:start w:val="1"/>
+      <w:numFmt w:val="bullet"/>
+      <w:lvlText w:val=""/>
+      <w:lvlJc w:val="left"/>
+      <w:pPr>
+        <w:ind w:left="3600" w:hanging="360"/>
+      </w:pPr>
+      <w:rPr>
+        <w:rFonts w:ascii="Symbol" w:hAnsi="Symbol" w:hint="default"/>
+      </w:rPr>
+    </w:lvl>
+    <w:lvl w:ilvl="4" w:tplc="04090003" w:tentative="1">
+      <w:start w:val="1"/>
+      <w:numFmt w:val="bullet"/>
+      <w:lvlText w:val="o"/>
+      <w:lvlJc w:val="left"/>
+      <w:pPr>
+        <w:ind w:left="4320" w:hanging="360"/>
+      </w:pPr>
+      <w:rPr>
+        <w:rFonts w:ascii="Courier New" w:hAnsi="Courier New" w:cs="Courier New" w:hint="default"/>
+      </w:rPr>
+    </w:lvl>
+    <w:lvl w:ilvl="5" w:tplc="04090005" w:tentative="1">
+      <w:start w:val="1"/>
+      <w:numFmt w:val="bullet"/>
+      <w:lvlText w:val=""/>
+      <w:lvlJc w:val="left"/>
+      <w:pPr>
+        <w:ind w:left="5040" w:hanging="360"/>
+      </w:pPr>
+      <w:rPr>
+        <w:rFonts w:ascii="Wingdings" w:hAnsi="Wingdings" w:hint="default"/>
+      </w:rPr>
+    </w:lvl>
+    <w:lvl w:ilvl="6" w:tplc="04090001" w:tentative="1">
+      <w:start w:val="1"/>
+      <w:numFmt w:val="bullet"/>
+      <w:lvlText w:val=""/>
+      <w:lvlJc w:val="left"/>
+      <w:pPr>
+        <w:ind w:left="5760" w:hanging="360"/>
+      </w:pPr>
+      <w:rPr>
+        <w:rFonts w:ascii="Symbol" w:hAnsi="Symbol" w:hint="default"/>
+      </w:rPr>
+    </w:lvl>
+    <w:lvl w:ilvl="7" w:tplc="04090003" w:tentative="1">
+      <w:start w:val="1"/>
+      <w:numFmt w:val="bullet"/>
+      <w:lvlText w:val="o"/>
+      <w:lvlJc w:val="left"/>
+      <w:pPr>
+        <w:ind w:left="6480" w:hanging="360"/>
+      </w:pPr>
+      <w:rPr>
+        <w:rFonts w:ascii="Courier New" w:hAnsi="Courier New" w:cs="Courier New" w:hint="default"/>
+      </w:rPr>
+    </w:lvl>
+    <w:lvl w:ilvl="8" w:tplc="04090005" w:tentative="1">
+      <w:start w:val="1"/>
+      <w:numFmt w:val="bullet"/>
+      <w:lvlText w:val=""/>
+      <w:lvlJc w:val="left"/>
+      <w:pPr>
+        <w:ind w:left="7200" w:hanging="360"/>
+      </w:pPr>
+      <w:rPr>
+        <w:rFonts w:ascii="Wingdings" w:hAnsi="Wingdings" w:hint="default"/>
+      </w:rPr>
+    </w:lvl>
+  </w:abstractNum>
+  <w:abstractNum w:abstractNumId="3" w15:restartNumberingAfterBreak="0">
+    <w:nsid w:val="3D912040"/>
+    <w:multiLevelType w:val="hybridMultilevel"/>
+    <w:tmpl w:val="C6880A70"/>
+    <w:lvl w:ilvl="0" w:tplc="04090001">
+      <w:start w:val="1"/>
+      <w:numFmt w:val="bullet"/>
+      <w:lvlText w:val=""/>
+      <w:lvlJc w:val="left"/>
+      <w:pPr>
+        <w:ind w:left="705" w:hanging="360"/>
+      </w:pPr>
+      <w:rPr>
+        <w:rFonts w:ascii="Symbol" w:hAnsi="Symbol" w:hint="default"/>
+      </w:rPr>
+    </w:lvl>
+    <w:lvl w:ilvl="1" w:tplc="04090003" w:tentative="1">
+      <w:start w:val="1"/>
+      <w:numFmt w:val="bullet"/>
+      <w:lvlText w:val="o"/>
+      <w:lvlJc w:val="left"/>
+      <w:pPr>
+        <w:ind w:left="1425" w:hanging="360"/>
+      </w:pPr>
+      <w:rPr>
+        <w:rFonts w:ascii="Courier New" w:hAnsi="Courier New" w:cs="Courier New" w:hint="default"/>
+      </w:rPr>
+    </w:lvl>
+    <w:lvl w:ilvl="2" w:tplc="04090005" w:tentative="1">
+      <w:start w:val="1"/>
+      <w:numFmt w:val="bullet"/>
+      <w:lvlText w:val=""/>
+      <w:lvlJc w:val="left"/>
+      <w:pPr>
+        <w:ind w:left="2145" w:hanging="360"/>
+      </w:pPr>
+      <w:rPr>
+        <w:rFonts w:ascii="Wingdings" w:hAnsi="Wingdings" w:hint="default"/>
+      </w:rPr>
+    </w:lvl>
+    <w:lvl w:ilvl="3" w:tplc="04090001" w:tentative="1">
+      <w:start w:val="1"/>
+      <w:numFmt w:val="bullet"/>
+      <w:lvlText w:val=""/>
+      <w:lvlJc w:val="left"/>
+      <w:pPr>
+        <w:ind w:left="2865" w:hanging="360"/>
+      </w:pPr>
+      <w:rPr>
+        <w:rFonts w:ascii="Symbol" w:hAnsi="Symbol" w:hint="default"/>
+      </w:rPr>
+    </w:lvl>
+    <w:lvl w:ilvl="4" w:tplc="04090003" w:tentative="1">
+      <w:start w:val="1"/>
+      <w:numFmt w:val="bullet"/>
+      <w:lvlText w:val="o"/>
+      <w:lvlJc w:val="left"/>
+      <w:pPr>
+        <w:ind w:left="3585" w:hanging="360"/>
+      </w:pPr>
+      <w:rPr>
+        <w:rFonts w:ascii="Courier New" w:hAnsi="Courier New" w:cs="Courier New" w:hint="default"/>
+      </w:rPr>
+    </w:lvl>
+    <w:lvl w:ilvl="5" w:tplc="04090005" w:tentative="1">
+      <w:start w:val="1"/>
+      <w:numFmt w:val="bullet"/>
+      <w:lvlText w:val=""/>
+      <w:lvlJc w:val="left"/>
+      <w:pPr>
+        <w:ind w:left="4305" w:hanging="360"/>
+      </w:pPr>
+      <w:rPr>
+        <w:rFonts w:ascii="Wingdings" w:hAnsi="Wingdings" w:hint="default"/>
+      </w:rPr>
+    </w:lvl>
+    <w:lvl w:ilvl="6" w:tplc="04090001" w:tentative="1">
+      <w:start w:val="1"/>
+      <w:numFmt w:val="bullet"/>
+      <w:lvlText w:val=""/>
+      <w:lvlJc w:val="left"/>
+      <w:pPr>
+        <w:ind w:left="5025" w:hanging="360"/>
+      </w:pPr>
+      <w:rPr>
+        <w:rFonts w:ascii="Symbol" w:hAnsi="Symbol" w:hint="default"/>
+      </w:rPr>
+    </w:lvl>
+    <w:lvl w:ilvl="7" w:tplc="04090003" w:tentative="1">
+      <w:start w:val="1"/>
+      <w:numFmt w:val="bullet"/>
+      <w:lvlText w:val="o"/>
+      <w:lvlJc w:val="left"/>
+      <w:pPr>
+        <w:ind w:left="5745" w:hanging="360"/>
+      </w:pPr>
+      <w:rPr>
+        <w:rFonts w:ascii="Courier New" w:hAnsi="Courier New" w:cs="Courier New" w:hint="default"/>
+      </w:rPr>
+    </w:lvl>
+    <w:lvl w:ilvl="8" w:tplc="04090005" w:tentative="1">
+      <w:start w:val="1"/>
+      <w:numFmt w:val="bullet"/>
+      <w:lvlText w:val=""/>
+      <w:lvlJc w:val="left"/>
+      <w:pPr>
+        <w:ind w:left="6465" w:hanging="360"/>
+      </w:pPr>
+      <w:rPr>
+        <w:rFonts w:ascii="Wingdings" w:hAnsi="Wingdings" w:hint="default"/>
+      </w:rPr>
+    </w:lvl>
+  </w:abstractNum>
+  <w:abstractNum w:abstractNumId="4" w15:restartNumberingAfterBreak="0">
+    <w:nsid w:val="481D4AC0"/>
+    <w:multiLevelType w:val="hybridMultilevel"/>
+    <w:tmpl w:val="B950C0EC"/>
+    <w:lvl w:ilvl="0" w:tplc="FEC0D914">
+      <w:numFmt w:val="bullet"/>
+      <w:lvlText w:val="-"/>
+      <w:lvlJc w:val="left"/>
+      <w:pPr>
+        <w:ind w:left="720" w:hanging="360"/>
+      </w:pPr>
+      <w:rPr>
+        <w:rFonts w:ascii="Calibri" w:eastAsiaTheme="minorHAnsi" w:hAnsi="Calibri" w:cs="Calibri" w:hint="default"/>
+      </w:rPr>
+    </w:lvl>
+    <w:lvl w:ilvl="1" w:tplc="04090003">
+      <w:start w:val="1"/>
+      <w:numFmt w:val="bullet"/>
+      <w:lvlText w:val="o"/>
+      <w:lvlJc w:val="left"/>
+      <w:pPr>
+        <w:ind w:left="1440" w:hanging="360"/>
+      </w:pPr>
+      <w:rPr>
+        <w:rFonts w:ascii="Courier New" w:hAnsi="Courier New" w:cs="Courier New" w:hint="default"/>
+      </w:rPr>
+    </w:lvl>
+    <w:lvl w:ilvl="2" w:tplc="04090005" w:tentative="1">
+      <w:start w:val="1"/>
+      <w:numFmt w:val="bullet"/>
+      <w:lvlText w:val=""/>
+      <w:lvlJc w:val="left"/>
+      <w:pPr>
+        <w:ind w:left="2160" w:hanging="360"/>
+      </w:pPr>
+      <w:rPr>
+        <w:rFonts w:ascii="Wingdings" w:hAnsi="Wingdings" w:hint="default"/>
+      </w:rPr>
+    </w:lvl>
+    <w:lvl w:ilvl="3" w:tplc="04090001" w:tentative="1">
+      <w:start w:val="1"/>
+      <w:numFmt w:val="bullet"/>
+      <w:lvlText w:val=""/>
+      <w:lvlJc w:val="left"/>
+      <w:pPr>
+        <w:ind w:left="2880" w:hanging="360"/>
+      </w:pPr>
+      <w:rPr>
+        <w:rFonts w:ascii="Symbol" w:hAnsi="Symbol" w:hint="default"/>
+      </w:rPr>
+    </w:lvl>
+    <w:lvl w:ilvl="4" w:tplc="04090003" w:tentative="1">
+      <w:start w:val="1"/>
+      <w:numFmt w:val="bullet"/>
+      <w:lvlText w:val="o"/>
+      <w:lvlJc w:val="left"/>
+      <w:pPr>
+        <w:ind w:left="3600" w:hanging="360"/>
+      </w:pPr>
+      <w:rPr>
+        <w:rFonts w:ascii="Courier New" w:hAnsi="Courier New" w:cs="Courier New" w:hint="default"/>
+      </w:rPr>
+    </w:lvl>
+    <w:lvl w:ilvl="5" w:tplc="04090005" w:tentative="1">
+      <w:start w:val="1"/>
+      <w:numFmt w:val="bullet"/>
+      <w:lvlText w:val=""/>
+      <w:lvlJc w:val="left"/>
+      <w:pPr>
+        <w:ind w:left="4320" w:hanging="360"/>
+      </w:pPr>
+      <w:rPr>
+        <w:rFonts w:ascii="Wingdings" w:hAnsi="Wingdings" w:hint="default"/>
+      </w:rPr>
+    </w:lvl>
+    <w:lvl w:ilvl="6" w:tplc="04090001" w:tentative="1">
+      <w:start w:val="1"/>
+      <w:numFmt w:val="bullet"/>
+      <w:lvlText w:val=""/>
+      <w:lvlJc w:val="left"/>
+      <w:pPr>
+        <w:ind w:left="5040" w:hanging="360"/>
+      </w:pPr>
+      <w:rPr>
+        <w:rFonts w:ascii="Symbol" w:hAnsi="Symbol" w:hint="default"/>
+      </w:rPr>
+    </w:lvl>
+    <w:lvl w:ilvl="7" w:tplc="04090003" w:tentative="1">
+      <w:start w:val="1"/>
+      <w:numFmt w:val="bullet"/>
+      <w:lvlText w:val="o"/>
+      <w:lvlJc w:val="left"/>
+      <w:pPr>
+        <w:ind w:left="5760" w:hanging="360"/>
+      </w:pPr>
+      <w:rPr>
+        <w:rFonts w:ascii="Courier New" w:hAnsi="Courier New" w:cs="Courier New" w:hint="default"/>
+      </w:rPr>
+    </w:lvl>
+    <w:lvl w:ilvl="8" w:tplc="04090005" w:tentative="1">
+      <w:start w:val="1"/>
+      <w:numFmt w:val="bullet"/>
+      <w:lvlText w:val=""/>
+      <w:lvlJc w:val="left"/>
+      <w:pPr>
+        <w:ind w:left="6480" w:hanging="360"/>
+      </w:pPr>
+      <w:rPr>
+        <w:rFonts w:ascii="Wingdings" w:hAnsi="Wingdings" w:hint="default"/>
+      </w:rPr>
+    </w:lvl>
+  </w:abstractNum>
+  <w:abstractNum w:abstractNumId="5" w15:restartNumberingAfterBreak="0">
+    <w:nsid w:val="71F054A7"/>
+    <w:multiLevelType w:val="hybridMultilevel"/>
+    <w:tmpl w:val="A52E556E"/>
+    <w:lvl w:ilvl="0" w:tplc="FEC0D914">
+      <w:numFmt w:val="bullet"/>
+      <w:lvlText w:val="-"/>
+      <w:lvlJc w:val="left"/>
+      <w:pPr>
+        <w:ind w:left="720" w:hanging="360"/>
+      </w:pPr>
+      <w:rPr>
+        <w:rFonts w:ascii="Calibri" w:eastAsiaTheme="minorHAnsi" w:hAnsi="Calibri" w:cs="Calibri" w:hint="default"/>
+      </w:rPr>
+    </w:lvl>
+    <w:lvl w:ilvl="1" w:tplc="04090003">
+      <w:start w:val="1"/>
+      <w:numFmt w:val="bullet"/>
+      <w:lvlText w:val="o"/>
+      <w:lvlJc w:val="left"/>
+      <w:pPr>
+        <w:ind w:left="1440" w:hanging="360"/>
+      </w:pPr>
+      <w:rPr>
+        <w:rFonts w:ascii="Courier New" w:hAnsi="Courier New" w:cs="Courier New" w:hint="default"/>
+      </w:rPr>
+    </w:lvl>
+    <w:lvl w:ilvl="2" w:tplc="04090005" w:tentative="1">
+      <w:start w:val="1"/>
+      <w:numFmt w:val="bullet"/>
+      <w:lvlText w:val=""/>
+      <w:lvlJc w:val="left"/>
+      <w:pPr>
+        <w:ind w:left="2160" w:hanging="360"/>
+      </w:pPr>
+      <w:rPr>
+        <w:rFonts w:ascii="Wingdings" w:hAnsi="Wingdings" w:hint="default"/>
+      </w:rPr>
+    </w:lvl>
+    <w:lvl w:ilvl="3" w:tplc="04090001" w:tentative="1">
+      <w:start w:val="1"/>
+      <w:numFmt w:val="bullet"/>
+      <w:lvlText w:val=""/>
+      <w:lvlJc w:val="left"/>
+      <w:pPr>
+        <w:ind w:left="2880" w:hanging="360"/>
+      </w:pPr>
+      <w:rPr>
+        <w:rFonts w:ascii="Symbol" w:hAnsi="Symbol" w:hint="default"/>
+      </w:rPr>
+    </w:lvl>
+    <w:lvl w:ilvl="4" w:tplc="04090003" w:tentative="1">
+      <w:start w:val="1"/>
+      <w:numFmt w:val="bullet"/>
+      <w:lvlText w:val="o"/>
+      <w:lvlJc w:val="left"/>
+      <w:pPr>
+        <w:ind w:left="3600" w:hanging="360"/>
+      </w:pPr>
+      <w:rPr>
+        <w:rFonts w:ascii="Courier New" w:hAnsi="Courier New" w:cs="Courier New" w:hint="default"/>
+      </w:rPr>
+    </w:lvl>
+    <w:lvl w:ilvl="5" w:tplc="04090005" w:tentative="1">
+      <w:start w:val="1"/>
+      <w:numFmt w:val="bullet"/>
+      <w:lvlText w:val=""/>
+      <w:lvlJc w:val="left"/>
+      <w:pPr>
+        <w:ind w:left="4320" w:hanging="360"/>
+      </w:pPr>
+      <w:rPr>
+        <w:rFonts w:ascii="Wingdings" w:hAnsi="Wingdings" w:hint="default"/>
+      </w:rPr>
+    </w:lvl>
+    <w:lvl w:ilvl="6" w:tplc="04090001" w:tentative="1">
+      <w:start w:val="1"/>
+      <w:numFmt w:val="bullet"/>
+      <w:lvlText w:val=""/>
+      <w:lvlJc w:val="left"/>
+      <w:pPr>
+        <w:ind w:left="5040" w:hanging="360"/>
+      </w:pPr>
+      <w:rPr>
+        <w:rFonts w:ascii="Symbol" w:hAnsi="Symbol" w:hint="default"/>
+      </w:rPr>
+    </w:lvl>
+    <w:lvl w:ilvl="7" w:tplc="04090003" w:tentative="1">
+      <w:start w:val="1"/>
+      <w:numFmt w:val="bullet"/>
+      <w:lvlText w:val="o"/>
+      <w:lvlJc w:val="left"/>
+      <w:pPr>
+        <w:ind w:left="5760" w:hanging="360"/>
+      </w:pPr>
+      <w:rPr>
+        <w:rFonts w:ascii="Courier New" w:hAnsi="Courier New" w:cs="Courier New" w:hint="default"/>
+      </w:rPr>
+    </w:lvl>
+    <w:lvl w:ilvl="8" w:tplc="04090005" w:tentative="1">
+      <w:start w:val="1"/>
+      <w:numFmt w:val="bullet"/>
+      <w:lvlText w:val=""/>
+      <w:lvlJc w:val="left"/>
+      <w:pPr>
+        <w:ind w:left="6480" w:hanging="360"/>
+      </w:pPr>
+      <w:rPr>
+        <w:rFonts w:ascii="Wingdings" w:hAnsi="Wingdings" w:hint="default"/>
+      </w:rPr>
+    </w:lvl>
+  </w:abstractNum>
+  <w:num w:numId="1">
+    <w:abstractNumId w:val="0"/>
+  </w:num>
+  <w:num w:numId="2">
+    <w:abstractNumId w:val="3"/>
+  </w:num>
+  <w:num w:numId="3">
+    <w:abstractNumId w:val="4"/>
+  </w:num>
+  <w:num w:numId="4">
+    <w:abstractNumId w:val="5"/>
+  </w:num>
+  <w:num w:numId="5">
+    <w:abstractNumId w:val="1"/>
+  </w:num>
+  <w:num w:numId="6">
+    <w:abstractNumId w:val="2"/>
+  </w:num>
+</w:numbering>
+</file>
+
 <file path=word/styles.xml><?xml version="1.0" encoding="utf-8"?>
 <w:styles xmlns:mc="http://schemas.openxmlformats.org/markup-compatibility/2006" xmlns:r="http://schemas.openxmlformats.org/officeDocument/2006/relationships" xmlns:w="http://schemas.openxmlformats.org/wordprocessingml/2006/main" xmlns:w14="http://schemas.microsoft.com/office/word/2010/wordml" xmlns:w15="http://schemas.microsoft.com/office/word/2012/wordml" xmlns:w16cid="http://schemas.microsoft.com/office/word/2016/wordml/cid" xmlns:w16se="http://schemas.microsoft.com/office/word/2015/wordml/symex" mc:Ignorable="w14 w15 w16se w16cid">
   <w:docDefaults>
@@ -36,7 +1725,7 @@
       </w:pPr>
     </w:pPrDefault>
   </w:docDefaults>
-  <w:latentStyles w:defLockedState="0" w:defUIPriority="99" w:defSemiHidden="0" w:defUnhideWhenUsed="0" w:defQFormat="0" w:count="375">
+  <w:latentStyles w:defLockedState="0" w:defUIPriority="99" w:defSemiHidden="0" w:defUnhideWhenUsed="0" w:defQFormat="0" w:count="376">
     <w:lsdException w:name="Normal" w:uiPriority="0" w:qFormat="1"/>
     <w:lsdException w:name="heading 1" w:uiPriority="9" w:qFormat="1"/>
     <w:lsdException w:name="heading 2" w:semiHidden="1" w:uiPriority="9" w:unhideWhenUsed="1" w:qFormat="1"/>
@@ -412,6 +2101,7 @@
     <w:lsdException w:name="Smart Hyperlink" w:semiHidden="1" w:unhideWhenUsed="1"/>
     <w:lsdException w:name="Hashtag" w:semiHidden="1" w:unhideWhenUsed="1"/>
     <w:lsdException w:name="Unresolved Mention" w:semiHidden="1" w:unhideWhenUsed="1"/>
+    <w:lsdException w:name="Smart Link" w:semiHidden="1" w:unhideWhenUsed="1"/>
   </w:latentStyles>
   <w:style w:type="paragraph" w:default="1" w:styleId="Normal">
     <w:name w:val="Normal"/>
@@ -443,6 +2133,40 @@
     <w:uiPriority w:val="99"/>
     <w:semiHidden/>
     <w:unhideWhenUsed/>
+  </w:style>
+  <w:style w:type="paragraph" w:styleId="ListParagraph">
+    <w:name w:val="List Paragraph"/>
+    <w:basedOn w:val="Normal"/>
+    <w:uiPriority w:val="34"/>
+    <w:qFormat/>
+    <w:rsid w:val="00733A29"/>
+    <w:pPr>
+      <w:ind w:left="720"/>
+      <w:contextualSpacing/>
+    </w:pPr>
+  </w:style>
+  <w:style w:type="character" w:styleId="Hyperlink">
+    <w:name w:val="Hyperlink"/>
+    <w:basedOn w:val="DefaultParagraphFont"/>
+    <w:uiPriority w:val="99"/>
+    <w:unhideWhenUsed/>
+    <w:rsid w:val="00692710"/>
+    <w:rPr>
+      <w:color w:val="0000FF"/>
+      <w:u w:val="single"/>
+    </w:rPr>
+  </w:style>
+  <w:style w:type="character" w:styleId="UnresolvedMention">
+    <w:name w:val="Unresolved Mention"/>
+    <w:basedOn w:val="DefaultParagraphFont"/>
+    <w:uiPriority w:val="99"/>
+    <w:semiHidden/>
+    <w:unhideWhenUsed/>
+    <w:rsid w:val="00692710"/>
+    <w:rPr>
+      <w:color w:val="605E5C"/>
+      <w:shd w:val="clear" w:color="auto" w:fill="E1DFDD"/>
+    </w:rPr>
   </w:style>
 </w:styles>
 </file>

</xml_diff>